<commit_message>
Fixed a date issue in this weeks log
</commit_message>
<xml_diff>
--- a/Week45RemcoGeuze.docx
+++ b/Week45RemcoGeuze.docx
@@ -13,30 +13,8 @@
         <w:rPr>
           <w:lang w:val="en-US"/>
         </w:rPr>
-        <w:t xml:space="preserve">Log of </w:t>
-      </w:r>
-      <w:proofErr w:type="spellStart"/>
-      <w:r>
-        <w:rPr>
-          <w:lang w:val="en-US"/>
-        </w:rPr>
-        <w:t>Remco</w:t>
-      </w:r>
-      <w:proofErr w:type="spellEnd"/>
-      <w:r>
-        <w:rPr>
-          <w:lang w:val="en-US"/>
-        </w:rPr>
-        <w:t xml:space="preserve"> </w:t>
-      </w:r>
-      <w:proofErr w:type="spellStart"/>
-      <w:r>
-        <w:rPr>
-          <w:lang w:val="en-US"/>
-        </w:rPr>
-        <w:t>Geuze</w:t>
-      </w:r>
-      <w:proofErr w:type="spellEnd"/>
+        <w:t>Log of Remco Geuze</w:t>
+      </w:r>
     </w:p>
     <w:p>
       <w:pPr>
@@ -110,21 +88,7 @@
         <w:rPr>
           <w:lang w:val="en-US"/>
         </w:rPr>
-        <w:t xml:space="preserve">Following is my log of what I did during the last </w:t>
-      </w:r>
-      <w:proofErr w:type="gramStart"/>
-      <w:r>
-        <w:rPr>
-          <w:lang w:val="en-US"/>
-        </w:rPr>
-        <w:t>week,</w:t>
-      </w:r>
-      <w:proofErr w:type="gramEnd"/>
-      <w:r>
-        <w:rPr>
-          <w:lang w:val="en-US"/>
-        </w:rPr>
-        <w:t xml:space="preserve"> a </w:t>
+        <w:t xml:space="preserve">Following is my log of what I did during the last week, a </w:t>
       </w:r>
       <w:r>
         <w:rPr>
@@ -145,26 +109,38 @@
           <w:lang w:val="en-US"/>
         </w:rPr>
       </w:pPr>
+      <w:r>
+        <w:rPr>
+          <w:lang w:val="en-US"/>
+        </w:rPr>
+        <w:t>I have been ill this week, I have only been able to do work on Tuesday morning and on Friday.</w:t>
+      </w:r>
+    </w:p>
+    <w:p>
+      <w:pPr>
+        <w:rPr>
+          <w:lang w:val="en-US"/>
+        </w:rPr>
+      </w:pPr>
+      <w:r>
+        <w:rPr>
+          <w:lang w:val="en-US"/>
+        </w:rPr>
+        <w:t xml:space="preserve">On Tuesday morning I worked on my understanding of the Kalman filter before leaving due to being sick. On Friday most of my illness was over and I continued work, I looked at the code that Junior mentioned, however it soon became clear that the code he had written was for the accelerometer and not for the gyroscope, we already had working code for the accelerometer. On Friday I have not seen either Junior or Débora so I could not ask what they had done during the last week, I look forward to reading their logs and talking to them tomorrow (Monday the </w:t>
+      </w:r>
+      <w:r>
+        <w:rPr>
+          <w:lang w:val="en-US"/>
+        </w:rPr>
+        <w:t>9th</w:t>
+      </w:r>
       <w:bookmarkStart w:id="0" w:name="_GoBack"/>
       <w:bookmarkEnd w:id="0"/>
       <w:r>
         <w:rPr>
           <w:lang w:val="en-US"/>
         </w:rPr>
-        <w:t>I have been ill this week, I have only been able to do work on Tuesday morning and on Friday.</w:t>
-      </w:r>
-    </w:p>
-    <w:p>
-      <w:pPr>
-        <w:rPr>
-          <w:lang w:val="en-US"/>
-        </w:rPr>
-      </w:pPr>
-      <w:r>
-        <w:rPr>
-          <w:lang w:val="en-US"/>
-        </w:rPr>
-        <w:t>On Tuesday morning I worked on my understanding of the Kalman filter before leaving due to being sick. On Friday most of my illness was over and I continued work, I looked at the code that Junior mentioned, however it soon became clear that the code he had written was for the accelerometer and not for the gyroscope, we already had working code for the accelerometer. On Friday I have not seen either Junior or Débora so I could not ask what they had done during the last week, I look forward to reading their logs and talking to them tomorrow (Monday the 10th of November) and seeing what they have done during the last week.</w:t>
+        <w:t xml:space="preserve"> of November) and seeing what they have done during the last week.</w:t>
       </w:r>
     </w:p>
     <w:p>
@@ -210,21 +186,7 @@
         <w:rPr>
           <w:lang w:val="en-US"/>
         </w:rPr>
-        <w:t xml:space="preserve">I do not know what the rest of the group did, due to my illness I have not seen what they have done, the contact I had with Junior via </w:t>
-      </w:r>
-      <w:proofErr w:type="spellStart"/>
-      <w:r>
-        <w:rPr>
-          <w:lang w:val="en-US"/>
-        </w:rPr>
-        <w:t>facebook</w:t>
-      </w:r>
-      <w:proofErr w:type="spellEnd"/>
-      <w:r>
-        <w:rPr>
-          <w:lang w:val="en-US"/>
-        </w:rPr>
-        <w:t xml:space="preserve"> chat suggested that he had worked on and finished the code to get gyroscope data.</w:t>
+        <w:t>I do not know what the rest of the group did, due to my illness I have not seen what they have done, the contact I had with Junior via facebook chat suggested that he had worked on and finished the code to get gyroscope data.</w:t>
       </w:r>
     </w:p>
     <w:p>
@@ -247,19 +209,11 @@
           <w:lang w:val="en-US"/>
         </w:rPr>
       </w:pPr>
-      <w:proofErr w:type="spellStart"/>
-      <w:r>
-        <w:rPr>
-          <w:lang w:val="en-US"/>
-        </w:rPr>
-        <w:t>Availabillity</w:t>
-      </w:r>
-      <w:proofErr w:type="spellEnd"/>
-      <w:r>
-        <w:rPr>
-          <w:lang w:val="en-US"/>
-        </w:rPr>
-        <w:t>:</w:t>
+      <w:r>
+        <w:rPr>
+          <w:lang w:val="en-US"/>
+        </w:rPr>
+        <w:t>Availabillity:</w:t>
       </w:r>
     </w:p>
     <w:p>
@@ -285,48 +239,20 @@
         <w:rPr>
           <w:lang w:val="en-US"/>
         </w:rPr>
-        <w:t>The word version will be uploaded to blackboard</w:t>
-      </w:r>
-      <w:proofErr w:type="gramStart"/>
-      <w:r>
-        <w:rPr>
-          <w:lang w:val="en-US"/>
-        </w:rPr>
-        <w:t>.(</w:t>
-      </w:r>
-      <w:proofErr w:type="gramEnd"/>
-      <w:r>
-        <w:rPr>
-          <w:lang w:val="en-US"/>
-        </w:rPr>
-        <w:t>file exchange of this group until we have a different location)</w:t>
-      </w:r>
-    </w:p>
-    <w:p>
-      <w:pPr>
-        <w:rPr>
-          <w:lang w:val="en-US"/>
-        </w:rPr>
-      </w:pPr>
-      <w:r>
-        <w:rPr>
-          <w:lang w:val="en-US"/>
-        </w:rPr>
-        <w:t xml:space="preserve">Both the word and the txt versions will be available on </w:t>
-      </w:r>
-      <w:proofErr w:type="spellStart"/>
-      <w:r>
-        <w:rPr>
-          <w:lang w:val="en-US"/>
-        </w:rPr>
-        <w:t>github</w:t>
-      </w:r>
-      <w:proofErr w:type="spellEnd"/>
-      <w:r>
-        <w:rPr>
-          <w:lang w:val="en-US"/>
-        </w:rPr>
-        <w:t>:</w:t>
+        <w:t>The word version will be uploaded to blackboard.(file exchange of this group until we have a different location)</w:t>
+      </w:r>
+    </w:p>
+    <w:p>
+      <w:pPr>
+        <w:rPr>
+          <w:lang w:val="en-US"/>
+        </w:rPr>
+      </w:pPr>
+      <w:r>
+        <w:rPr>
+          <w:lang w:val="en-US"/>
+        </w:rPr>
+        <w:t>Both the word and the txt versions will be available on github:</w:t>
       </w:r>
     </w:p>
     <w:p>
@@ -355,21 +281,7 @@
         <w:rPr>
           <w:lang w:val="en-US"/>
         </w:rPr>
-        <w:t xml:space="preserve">This </w:t>
-      </w:r>
-      <w:proofErr w:type="spellStart"/>
-      <w:r>
-        <w:rPr>
-          <w:lang w:val="en-US"/>
-        </w:rPr>
-        <w:t>github</w:t>
-      </w:r>
-      <w:proofErr w:type="spellEnd"/>
-      <w:r>
-        <w:rPr>
-          <w:lang w:val="en-US"/>
-        </w:rPr>
-        <w:t xml:space="preserve"> will hold all the weekly logs</w:t>
+        <w:t>This github will hold all the weekly logs</w:t>
       </w:r>
     </w:p>
     <w:sectPr>

</xml_diff>